<commit_message>
Homework 11 - Rework Architecture and Refactor Code
</commit_message>
<xml_diff>
--- a/Homework _11/Проектування/Проектування.docx
+++ b/Homework _11/Проектування/Проектування.docx
@@ -108,6 +108,7 @@
           <w:lang w:val="uk-UA"/>
         </w:rPr>
       </w:pPr>
+      <w:proofErr w:type="spellStart"/>
       <w:r>
         <w:rPr>
           <w:rFonts w:ascii="Times New Roman" w:hAnsi="Times New Roman" w:cs="Times New Roman"/>
@@ -116,6 +117,7 @@
         </w:rPr>
         <w:t>ReceiptItem</w:t>
       </w:r>
+      <w:proofErr w:type="spellEnd"/>
       <w:r>
         <w:rPr>
           <w:rFonts w:ascii="Times New Roman" w:hAnsi="Times New Roman" w:cs="Times New Roman"/>
@@ -245,6 +247,7 @@
         </w:rPr>
         <w:t xml:space="preserve"> -&gt; </w:t>
       </w:r>
+      <w:proofErr w:type="spellStart"/>
       <w:r>
         <w:rPr>
           <w:rFonts w:ascii="Times New Roman" w:hAnsi="Times New Roman" w:cs="Times New Roman"/>
@@ -253,6 +256,7 @@
         </w:rPr>
         <w:t>ReceiptItem</w:t>
       </w:r>
+      <w:proofErr w:type="spellEnd"/>
       <w:r>
         <w:rPr>
           <w:rFonts w:ascii="Times New Roman" w:hAnsi="Times New Roman" w:cs="Times New Roman"/>
@@ -717,8 +721,8 @@
           <w:lang w:val="uk-UA"/>
         </w:rPr>
         <w:pict>
-          <v:shape id="_x0000_i1027" type="#_x0000_t75" style="width:435pt;height:397.5pt">
-            <v:imagedata r:id="rId8" o:title="hm 11 _4"/>
+          <v:shape id="_x0000_i1034" type="#_x0000_t75" style="width:5in;height:405pt">
+            <v:imagedata r:id="rId8" o:title="hm 11 _12"/>
           </v:shape>
         </w:pict>
       </w:r>
@@ -733,6 +737,7 @@
           <w:lang w:val="uk-UA"/>
         </w:rPr>
       </w:pPr>
+      <w:proofErr w:type="spellStart"/>
       <w:r>
         <w:rPr>
           <w:rFonts w:ascii="Times New Roman" w:hAnsi="Times New Roman" w:cs="Times New Roman"/>
@@ -741,6 +746,7 @@
         </w:rPr>
         <w:t>IProduct</w:t>
       </w:r>
+      <w:proofErr w:type="spellEnd"/>
       <w:r>
         <w:rPr>
           <w:rFonts w:ascii="Times New Roman" w:hAnsi="Times New Roman" w:cs="Times New Roman"/>
@@ -770,14 +776,16 @@
           <w:lang w:val="uk-UA"/>
         </w:rPr>
       </w:pPr>
-      <w:r>
-        <w:rPr>
-          <w:rFonts w:ascii="Times New Roman" w:hAnsi="Times New Roman" w:cs="Times New Roman"/>
-          <w:sz w:val="28"/>
-          <w:szCs w:val="28"/>
-        </w:rPr>
-        <w:t>ProductStock</w:t>
-      </w:r>
+      <w:proofErr w:type="spellStart"/>
+      <w:r>
+        <w:rPr>
+          <w:rFonts w:ascii="Times New Roman" w:hAnsi="Times New Roman" w:cs="Times New Roman"/>
+          <w:sz w:val="28"/>
+          <w:szCs w:val="28"/>
+        </w:rPr>
+        <w:t>IProductContainer</w:t>
+      </w:r>
+      <w:proofErr w:type="spellEnd"/>
       <w:r>
         <w:rPr>
           <w:rFonts w:ascii="Times New Roman" w:hAnsi="Times New Roman" w:cs="Times New Roman"/>
@@ -841,7 +849,6 @@
           <w:rFonts w:ascii="Times New Roman" w:hAnsi="Times New Roman" w:cs="Times New Roman"/>
           <w:sz w:val="28"/>
           <w:szCs w:val="28"/>
-          <w:lang w:val="uk-UA"/>
         </w:rPr>
       </w:pPr>
       <w:r>
@@ -872,121 +879,6 @@
           <w:lang w:val="uk-UA"/>
         </w:rPr>
       </w:pPr>
-    </w:p>
-    <w:p>
-      <w:pPr>
-        <w:ind w:left="360"/>
-        <w:rPr>
-          <w:rFonts w:ascii="Times New Roman" w:hAnsi="Times New Roman" w:cs="Times New Roman"/>
-          <w:sz w:val="28"/>
-          <w:szCs w:val="28"/>
-          <w:lang w:val="uk-UA"/>
-        </w:rPr>
-      </w:pPr>
-      <w:r>
-        <w:rPr>
-          <w:rFonts w:ascii="Times New Roman" w:hAnsi="Times New Roman" w:cs="Times New Roman"/>
-          <w:sz w:val="28"/>
-          <w:szCs w:val="28"/>
-        </w:rPr>
-        <w:t>Order</w:t>
-      </w:r>
-      <w:r>
-        <w:rPr>
-          <w:rFonts w:ascii="Times New Roman" w:hAnsi="Times New Roman" w:cs="Times New Roman"/>
-          <w:sz w:val="28"/>
-          <w:szCs w:val="28"/>
-          <w:lang w:val="uk-UA"/>
-        </w:rPr>
-        <w:t xml:space="preserve"> </w:t>
-      </w:r>
-      <w:r>
-        <w:rPr>
-          <w:rFonts w:ascii="Times New Roman" w:hAnsi="Times New Roman" w:cs="Times New Roman"/>
-          <w:sz w:val="28"/>
-          <w:szCs w:val="28"/>
-          <w:lang w:val="uk-UA"/>
-        </w:rPr>
-        <w:t xml:space="preserve">та </w:t>
-      </w:r>
-      <w:r>
-        <w:rPr>
-          <w:rFonts w:ascii="Times New Roman" w:hAnsi="Times New Roman" w:cs="Times New Roman"/>
-          <w:sz w:val="28"/>
-          <w:szCs w:val="28"/>
-        </w:rPr>
-        <w:t>Storage</w:t>
-      </w:r>
-      <w:r>
-        <w:rPr>
-          <w:rFonts w:ascii="Times New Roman" w:hAnsi="Times New Roman" w:cs="Times New Roman"/>
-          <w:sz w:val="28"/>
-          <w:szCs w:val="28"/>
-          <w:lang w:val="uk-UA"/>
-        </w:rPr>
-        <w:t xml:space="preserve"> є узагальненими</w:t>
-      </w:r>
-      <w:r>
-        <w:rPr>
-          <w:rFonts w:ascii="Times New Roman" w:hAnsi="Times New Roman" w:cs="Times New Roman"/>
-          <w:sz w:val="28"/>
-          <w:szCs w:val="28"/>
-          <w:lang w:val="uk-UA"/>
-        </w:rPr>
-        <w:t xml:space="preserve"> </w:t>
-      </w:r>
-      <w:r>
-        <w:rPr>
-          <w:rFonts w:ascii="Times New Roman" w:hAnsi="Times New Roman" w:cs="Times New Roman"/>
-          <w:sz w:val="28"/>
-          <w:szCs w:val="28"/>
-          <w:lang w:val="uk-UA"/>
-        </w:rPr>
-        <w:t>(</w:t>
-      </w:r>
-      <w:r>
-        <w:rPr>
-          <w:rFonts w:ascii="Times New Roman" w:hAnsi="Times New Roman" w:cs="Times New Roman"/>
-          <w:sz w:val="28"/>
-          <w:szCs w:val="28"/>
-        </w:rPr>
-        <w:t>generic</w:t>
-      </w:r>
-      <w:r>
-        <w:rPr>
-          <w:rFonts w:ascii="Times New Roman" w:hAnsi="Times New Roman" w:cs="Times New Roman"/>
-          <w:sz w:val="28"/>
-          <w:szCs w:val="28"/>
-          <w:lang w:val="uk-UA"/>
-        </w:rPr>
-        <w:t>) через посередника</w:t>
-      </w:r>
-      <w:r>
-        <w:rPr>
-          <w:rFonts w:ascii="Times New Roman" w:hAnsi="Times New Roman" w:cs="Times New Roman"/>
-          <w:sz w:val="28"/>
-          <w:szCs w:val="28"/>
-          <w:lang w:val="uk-UA"/>
-        </w:rPr>
-        <w:t xml:space="preserve"> </w:t>
-      </w:r>
-      <w:r>
-        <w:rPr>
-          <w:rFonts w:ascii="Times New Roman" w:hAnsi="Times New Roman" w:cs="Times New Roman"/>
-          <w:sz w:val="28"/>
-          <w:szCs w:val="28"/>
-        </w:rPr>
-        <w:t>ProductStock</w:t>
-      </w:r>
-      <w:r>
-        <w:rPr>
-          <w:rFonts w:ascii="Times New Roman" w:hAnsi="Times New Roman" w:cs="Times New Roman"/>
-          <w:sz w:val="28"/>
-          <w:szCs w:val="28"/>
-          <w:lang w:val="uk-UA"/>
-        </w:rPr>
-        <w:t>.</w:t>
-      </w:r>
     </w:p>
     <w:p>
       <w:pPr>
@@ -1082,6 +974,7 @@
         </w:rPr>
         <w:t xml:space="preserve">м'ясо також мало термін придатності, ми можемо відокремити інтерфейс </w:t>
       </w:r>
+      <w:proofErr w:type="spellStart"/>
       <w:r>
         <w:rPr>
           <w:rFonts w:ascii="Times New Roman" w:hAnsi="Times New Roman" w:cs="Times New Roman"/>
@@ -1090,6 +983,7 @@
         </w:rPr>
         <w:t>IExpirable</w:t>
       </w:r>
+      <w:proofErr w:type="spellEnd"/>
     </w:p>
     <w:p>
       <w:pPr>
@@ -1098,19 +992,18 @@
           <w:rFonts w:ascii="Times New Roman" w:hAnsi="Times New Roman" w:cs="Times New Roman"/>
           <w:sz w:val="28"/>
           <w:szCs w:val="28"/>
+        </w:rPr>
+      </w:pPr>
+      <w:r>
+        <w:rPr>
+          <w:rFonts w:ascii="Times New Roman" w:hAnsi="Times New Roman" w:cs="Times New Roman"/>
+          <w:sz w:val="28"/>
+          <w:szCs w:val="28"/>
           <w:lang w:val="ru-RU"/>
         </w:rPr>
-      </w:pPr>
-      <w:r>
-        <w:rPr>
-          <w:rFonts w:ascii="Times New Roman" w:hAnsi="Times New Roman" w:cs="Times New Roman"/>
-          <w:sz w:val="28"/>
-          <w:szCs w:val="28"/>
-          <w:lang w:val="ru-RU"/>
-        </w:rPr>
         <w:pict>
-          <v:shape id="_x0000_i1028" type="#_x0000_t75" style="width:483.75pt;height:305.25pt">
-            <v:imagedata r:id="rId9" o:title="hm 11 _9"/>
+          <v:shape id="_x0000_i1035" type="#_x0000_t75" style="width:484.5pt;height:363pt">
+            <v:imagedata r:id="rId9" o:title="hm 11 _13"/>
           </v:shape>
         </w:pict>
       </w:r>
@@ -1163,6 +1056,7 @@
         </w:rPr>
         <w:t xml:space="preserve">інтерфейси </w:t>
       </w:r>
+      <w:proofErr w:type="spellStart"/>
       <w:r>
         <w:rPr>
           <w:rFonts w:ascii="Times New Roman" w:hAnsi="Times New Roman" w:cs="Times New Roman"/>
@@ -1171,6 +1065,7 @@
         </w:rPr>
         <w:t>IFood</w:t>
       </w:r>
+      <w:proofErr w:type="spellEnd"/>
       <w:r>
         <w:rPr>
           <w:rFonts w:ascii="Times New Roman" w:hAnsi="Times New Roman" w:cs="Times New Roman"/>
@@ -1189,6 +1084,7 @@
         </w:rPr>
         <w:t xml:space="preserve">та </w:t>
       </w:r>
+      <w:proofErr w:type="spellStart"/>
       <w:r>
         <w:rPr>
           <w:rFonts w:ascii="Times New Roman" w:hAnsi="Times New Roman" w:cs="Times New Roman"/>
@@ -1197,6 +1093,7 @@
         </w:rPr>
         <w:t>IGood</w:t>
       </w:r>
+      <w:proofErr w:type="spellEnd"/>
       <w:r>
         <w:rPr>
           <w:rFonts w:ascii="Times New Roman" w:hAnsi="Times New Roman" w:cs="Times New Roman"/>
@@ -1215,6 +1112,7 @@
         </w:rPr>
         <w:t xml:space="preserve">та додаткові (допоміжні) </w:t>
       </w:r>
+      <w:proofErr w:type="spellStart"/>
       <w:r>
         <w:rPr>
           <w:rFonts w:ascii="Times New Roman" w:hAnsi="Times New Roman" w:cs="Times New Roman"/>
@@ -1223,6 +1121,7 @@
         </w:rPr>
         <w:t>IExpirableFood</w:t>
       </w:r>
+      <w:proofErr w:type="spellEnd"/>
       <w:r>
         <w:rPr>
           <w:rFonts w:ascii="Times New Roman" w:hAnsi="Times New Roman" w:cs="Times New Roman"/>
@@ -1241,6 +1140,7 @@
         </w:rPr>
         <w:t xml:space="preserve">та </w:t>
       </w:r>
+      <w:proofErr w:type="spellStart"/>
       <w:r>
         <w:rPr>
           <w:rFonts w:ascii="Times New Roman" w:hAnsi="Times New Roman" w:cs="Times New Roman"/>
@@ -1249,6 +1149,7 @@
         </w:rPr>
         <w:t>IExpirableGood</w:t>
       </w:r>
+      <w:proofErr w:type="spellEnd"/>
       <w:r>
         <w:rPr>
           <w:rFonts w:ascii="Times New Roman" w:hAnsi="Times New Roman" w:cs="Times New Roman"/>
@@ -1278,6 +1179,7 @@
         </w:rPr>
         <w:t xml:space="preserve">Це забезпечить, що у колекцію типу </w:t>
       </w:r>
+      <w:proofErr w:type="spellStart"/>
       <w:r>
         <w:rPr>
           <w:rFonts w:ascii="Times New Roman" w:hAnsi="Times New Roman" w:cs="Times New Roman"/>
@@ -1286,6 +1188,7 @@
         </w:rPr>
         <w:t>IExpirableFood</w:t>
       </w:r>
+      <w:proofErr w:type="spellEnd"/>
       <w:r>
         <w:rPr>
           <w:rFonts w:ascii="Times New Roman" w:hAnsi="Times New Roman" w:cs="Times New Roman"/>
@@ -1382,6 +1285,7 @@
         </w:rPr>
         <w:t xml:space="preserve"> від </w:t>
       </w:r>
+      <w:proofErr w:type="spellStart"/>
       <w:r>
         <w:rPr>
           <w:rFonts w:ascii="Times New Roman" w:hAnsi="Times New Roman" w:cs="Times New Roman"/>
@@ -1390,6 +1294,7 @@
         </w:rPr>
         <w:t>IExpirableGood</w:t>
       </w:r>
+      <w:proofErr w:type="spellEnd"/>
       <w:r>
         <w:rPr>
           <w:rFonts w:ascii="Times New Roman" w:hAnsi="Times New Roman" w:cs="Times New Roman"/>
@@ -1410,6 +1315,8 @@
           <w:lang w:val="uk-UA"/>
         </w:rPr>
       </w:pPr>
+      <w:bookmarkStart w:id="0" w:name="_GoBack"/>
+      <w:bookmarkEnd w:id="0"/>
       <w:r>
         <w:rPr>
           <w:rFonts w:ascii="Times New Roman" w:hAnsi="Times New Roman" w:cs="Times New Roman"/>
@@ -1419,8 +1326,8 @@
         </w:rPr>
         <w:lastRenderedPageBreak/>
         <w:pict>
-          <v:shape id="_x0000_i1029" type="#_x0000_t75" style="width:491.25pt;height:213pt">
-            <v:imagedata r:id="rId10" o:title="hm 11 _10"/>
+          <v:shape id="_x0000_i1044" type="#_x0000_t75" style="width:483.75pt;height:231.75pt">
+            <v:imagedata r:id="rId10" o:title="hm 11 _14"/>
           </v:shape>
         </w:pict>
       </w:r>
@@ -1442,7 +1349,27 @@
           <w:szCs w:val="28"/>
           <w:lang w:val="uk-UA"/>
         </w:rPr>
-        <w:t>Зображення додано у папку.</w:t>
+        <w:t xml:space="preserve">Потім ми </w:t>
+      </w:r>
+      <w:proofErr w:type="spellStart"/>
+      <w:r>
+        <w:rPr>
+          <w:rFonts w:ascii="Times New Roman" w:hAnsi="Times New Roman" w:cs="Times New Roman"/>
+          <w:sz w:val="28"/>
+          <w:szCs w:val="28"/>
+          <w:lang w:val="uk-UA"/>
+        </w:rPr>
+        <w:t>віришили</w:t>
+      </w:r>
+      <w:proofErr w:type="spellEnd"/>
+      <w:r>
+        <w:rPr>
+          <w:rFonts w:ascii="Times New Roman" w:hAnsi="Times New Roman" w:cs="Times New Roman"/>
+          <w:sz w:val="28"/>
+          <w:szCs w:val="28"/>
+          <w:lang w:val="uk-UA"/>
+        </w:rPr>
+        <w:t xml:space="preserve"> почати продавати вогнегасники. </w:t>
       </w:r>
     </w:p>
     <w:p>
@@ -1462,7 +1389,7 @@
           <w:szCs w:val="28"/>
           <w:lang w:val="uk-UA"/>
         </w:rPr>
-        <w:t xml:space="preserve">Потім ми </w:t>
+        <w:t xml:space="preserve">Вогнегасник відноситься до </w:t>
       </w:r>
       <w:proofErr w:type="spellStart"/>
       <w:r>
@@ -1470,9 +1397,8 @@
           <w:rFonts w:ascii="Times New Roman" w:hAnsi="Times New Roman" w:cs="Times New Roman"/>
           <w:sz w:val="28"/>
           <w:szCs w:val="28"/>
-          <w:lang w:val="uk-UA"/>
-        </w:rPr>
-        <w:t>віришили</w:t>
+        </w:rPr>
+        <w:t>IGood</w:t>
       </w:r>
       <w:proofErr w:type="spellEnd"/>
       <w:r>
@@ -1480,9 +1406,18 @@
           <w:rFonts w:ascii="Times New Roman" w:hAnsi="Times New Roman" w:cs="Times New Roman"/>
           <w:sz w:val="28"/>
           <w:szCs w:val="28"/>
-          <w:lang w:val="uk-UA"/>
-        </w:rPr>
-        <w:t xml:space="preserve"> почати продавати вогнегасники. </w:t>
+          <w:lang w:val="ru-RU"/>
+        </w:rPr>
+        <w:t xml:space="preserve"> </w:t>
+      </w:r>
+      <w:r>
+        <w:rPr>
+          <w:rFonts w:ascii="Times New Roman" w:hAnsi="Times New Roman" w:cs="Times New Roman"/>
+          <w:sz w:val="28"/>
+          <w:szCs w:val="28"/>
+          <w:lang w:val="uk-UA"/>
+        </w:rPr>
+        <w:t>але має термін придатності, який має більше значення, порівняно з шампунем та подушками.</w:t>
       </w:r>
     </w:p>
     <w:p>
@@ -1502,33 +1437,158 @@
           <w:szCs w:val="28"/>
           <w:lang w:val="uk-UA"/>
         </w:rPr>
-        <w:t xml:space="preserve">Вогнегасник відноситься до </w:t>
-      </w:r>
-      <w:r>
-        <w:rPr>
-          <w:rFonts w:ascii="Times New Roman" w:hAnsi="Times New Roman" w:cs="Times New Roman"/>
-          <w:sz w:val="28"/>
-          <w:szCs w:val="28"/>
-        </w:rPr>
-        <w:t>IGood</w:t>
-      </w:r>
-      <w:r>
-        <w:rPr>
-          <w:rFonts w:ascii="Times New Roman" w:hAnsi="Times New Roman" w:cs="Times New Roman"/>
-          <w:sz w:val="28"/>
-          <w:szCs w:val="28"/>
-          <w:lang w:val="ru-RU"/>
+        <w:t xml:space="preserve">Потім магазин почав продавати алкоголь, </w:t>
+      </w:r>
+      <w:r>
+        <w:rPr>
+          <w:rFonts w:ascii="Times New Roman" w:hAnsi="Times New Roman" w:cs="Times New Roman"/>
+          <w:sz w:val="28"/>
+          <w:szCs w:val="28"/>
+          <w:lang w:val="uk-UA"/>
+        </w:rPr>
+        <w:t xml:space="preserve">який є </w:t>
+      </w:r>
+      <w:proofErr w:type="spellStart"/>
+      <w:r>
+        <w:rPr>
+          <w:rFonts w:ascii="Times New Roman" w:hAnsi="Times New Roman" w:cs="Times New Roman"/>
+          <w:sz w:val="28"/>
+          <w:szCs w:val="28"/>
+        </w:rPr>
+        <w:t>IFood</w:t>
+      </w:r>
+      <w:proofErr w:type="spellEnd"/>
+      <w:r>
+        <w:rPr>
+          <w:rFonts w:ascii="Times New Roman" w:hAnsi="Times New Roman" w:cs="Times New Roman"/>
+          <w:sz w:val="28"/>
+          <w:szCs w:val="28"/>
+          <w:lang w:val="uk-UA"/>
+        </w:rPr>
+        <w:t>, але його термін придатності не таким важливим як, наприклад, у м’яса.</w:t>
+      </w:r>
+    </w:p>
+    <w:p>
+      <w:pPr>
+        <w:ind w:left="360"/>
+        <w:rPr>
+          <w:rFonts w:ascii="Times New Roman" w:hAnsi="Times New Roman" w:cs="Times New Roman"/>
+          <w:sz w:val="28"/>
+          <w:szCs w:val="28"/>
+          <w:lang w:val="uk-UA"/>
+        </w:rPr>
+      </w:pPr>
+      <w:r>
+        <w:rPr>
+          <w:rFonts w:ascii="Times New Roman" w:hAnsi="Times New Roman" w:cs="Times New Roman"/>
+          <w:sz w:val="28"/>
+          <w:szCs w:val="28"/>
+          <w:lang w:val="uk-UA"/>
+        </w:rPr>
+        <w:t xml:space="preserve">Потім магазин почав продавати цукор, який є </w:t>
+      </w:r>
+      <w:proofErr w:type="spellStart"/>
+      <w:r>
+        <w:rPr>
+          <w:rFonts w:ascii="Times New Roman" w:hAnsi="Times New Roman" w:cs="Times New Roman"/>
+          <w:sz w:val="28"/>
+          <w:szCs w:val="28"/>
+        </w:rPr>
+        <w:t>IFood</w:t>
+      </w:r>
+      <w:proofErr w:type="spellEnd"/>
+      <w:r>
+        <w:rPr>
+          <w:rFonts w:ascii="Times New Roman" w:hAnsi="Times New Roman" w:cs="Times New Roman"/>
+          <w:sz w:val="28"/>
+          <w:szCs w:val="28"/>
+          <w:lang w:val="uk-UA"/>
+        </w:rPr>
+        <w:t>, але терміну придатності не має взагалі.</w:t>
+      </w:r>
+    </w:p>
+    <w:p>
+      <w:pPr>
+        <w:ind w:left="360"/>
+        <w:rPr>
+          <w:rFonts w:ascii="Times New Roman" w:hAnsi="Times New Roman" w:cs="Times New Roman"/>
+          <w:sz w:val="28"/>
+          <w:szCs w:val="28"/>
+          <w:lang w:val="uk-UA"/>
+        </w:rPr>
+      </w:pPr>
+      <w:r>
+        <w:rPr>
+          <w:rFonts w:ascii="Times New Roman" w:hAnsi="Times New Roman" w:cs="Times New Roman"/>
+          <w:sz w:val="28"/>
+          <w:szCs w:val="28"/>
+          <w:lang w:val="uk-UA"/>
+        </w:rPr>
+        <w:t>Виникає потреба у відділенні додаткової незалежної ієрархії, яка стосується терміну придатності.</w:t>
+      </w:r>
+    </w:p>
+    <w:p>
+      <w:pPr>
+        <w:ind w:left="360"/>
+        <w:rPr>
+          <w:rFonts w:ascii="Times New Roman" w:hAnsi="Times New Roman" w:cs="Times New Roman"/>
+          <w:sz w:val="28"/>
+          <w:szCs w:val="28"/>
+        </w:rPr>
+      </w:pPr>
+      <w:r>
+        <w:rPr>
+          <w:rFonts w:ascii="Times New Roman" w:hAnsi="Times New Roman" w:cs="Times New Roman"/>
+          <w:sz w:val="28"/>
+          <w:szCs w:val="28"/>
+          <w:lang w:val="uk-UA"/>
+        </w:rPr>
+        <w:t xml:space="preserve">Створено </w:t>
+      </w:r>
+      <w:proofErr w:type="spellStart"/>
+      <w:r>
+        <w:rPr>
+          <w:rFonts w:ascii="Times New Roman" w:hAnsi="Times New Roman" w:cs="Times New Roman"/>
+          <w:sz w:val="28"/>
+          <w:szCs w:val="28"/>
+        </w:rPr>
+        <w:t>IExpirable_Important</w:t>
+      </w:r>
+      <w:proofErr w:type="spellEnd"/>
+      <w:r>
+        <w:rPr>
+          <w:rFonts w:ascii="Times New Roman" w:hAnsi="Times New Roman" w:cs="Times New Roman"/>
+          <w:sz w:val="28"/>
+          <w:szCs w:val="28"/>
+          <w:lang w:val="uk-UA"/>
+        </w:rPr>
+        <w:t xml:space="preserve"> та</w:t>
+      </w:r>
+      <w:r>
+        <w:rPr>
+          <w:rFonts w:ascii="Times New Roman" w:hAnsi="Times New Roman" w:cs="Times New Roman"/>
+          <w:sz w:val="28"/>
+          <w:szCs w:val="28"/>
         </w:rPr>
         <w:t xml:space="preserve"> </w:t>
       </w:r>
-      <w:r>
-        <w:rPr>
-          <w:rFonts w:ascii="Times New Roman" w:hAnsi="Times New Roman" w:cs="Times New Roman"/>
-          <w:sz w:val="28"/>
-          <w:szCs w:val="28"/>
-          <w:lang w:val="uk-UA"/>
-        </w:rPr>
-        <w:t>але має термін придатності, який має більше значення, порівняно з шампунем та подушками.</w:t>
+      <w:proofErr w:type="spellStart"/>
+      <w:r>
+        <w:rPr>
+          <w:rFonts w:ascii="Times New Roman" w:hAnsi="Times New Roman" w:cs="Times New Roman"/>
+          <w:sz w:val="28"/>
+          <w:szCs w:val="28"/>
+        </w:rPr>
+        <w:t>IExpirable_Unimportant</w:t>
+      </w:r>
+      <w:proofErr w:type="spellEnd"/>
+      <w:r>
+        <w:rPr>
+          <w:rFonts w:ascii="Times New Roman" w:hAnsi="Times New Roman" w:cs="Times New Roman"/>
+          <w:sz w:val="28"/>
+          <w:szCs w:val="28"/>
+        </w:rPr>
+        <w:t>.</w:t>
       </w:r>
     </w:p>
     <w:p>
@@ -1548,33 +1608,7 @@
           <w:szCs w:val="28"/>
           <w:lang w:val="uk-UA"/>
         </w:rPr>
-        <w:t xml:space="preserve">Потім магазин почав продавати алкоголь, </w:t>
-      </w:r>
-      <w:r>
-        <w:rPr>
-          <w:rFonts w:ascii="Times New Roman" w:hAnsi="Times New Roman" w:cs="Times New Roman"/>
-          <w:sz w:val="28"/>
-          <w:szCs w:val="28"/>
-          <w:lang w:val="uk-UA"/>
-        </w:rPr>
-        <w:t xml:space="preserve">який є </w:t>
-      </w:r>
-      <w:r>
-        <w:rPr>
-          <w:rFonts w:ascii="Times New Roman" w:hAnsi="Times New Roman" w:cs="Times New Roman"/>
-          <w:sz w:val="28"/>
-          <w:szCs w:val="28"/>
-        </w:rPr>
-        <w:t>IFood</w:t>
-      </w:r>
-      <w:r>
-        <w:rPr>
-          <w:rFonts w:ascii="Times New Roman" w:hAnsi="Times New Roman" w:cs="Times New Roman"/>
-          <w:sz w:val="28"/>
-          <w:szCs w:val="28"/>
-          <w:lang w:val="uk-UA"/>
-        </w:rPr>
-        <w:t>, але його термін придатності не таким важливим як, наприклад, у м’яса.</w:t>
+        <w:t>Тепер класи можуть на свій роздум незалежно відносити себе до «їжі» або «не-їжі» та «з важливим терміном придатності» або «з неважливим терміном придатності».</w:t>
       </w:r>
     </w:p>
     <w:p>
@@ -1587,128 +1621,6 @@
           <w:lang w:val="uk-UA"/>
         </w:rPr>
       </w:pPr>
-      <w:r>
-        <w:rPr>
-          <w:rFonts w:ascii="Times New Roman" w:hAnsi="Times New Roman" w:cs="Times New Roman"/>
-          <w:sz w:val="28"/>
-          <w:szCs w:val="28"/>
-          <w:lang w:val="uk-UA"/>
-        </w:rPr>
-        <w:t xml:space="preserve">Потім магазин почав продавати цукор, який є </w:t>
-      </w:r>
-      <w:r>
-        <w:rPr>
-          <w:rFonts w:ascii="Times New Roman" w:hAnsi="Times New Roman" w:cs="Times New Roman"/>
-          <w:sz w:val="28"/>
-          <w:szCs w:val="28"/>
-        </w:rPr>
-        <w:t>IFood</w:t>
-      </w:r>
-      <w:r>
-        <w:rPr>
-          <w:rFonts w:ascii="Times New Roman" w:hAnsi="Times New Roman" w:cs="Times New Roman"/>
-          <w:sz w:val="28"/>
-          <w:szCs w:val="28"/>
-          <w:lang w:val="uk-UA"/>
-        </w:rPr>
-        <w:t>, але терміну придатності не має взагалі.</w:t>
-      </w:r>
-    </w:p>
-    <w:p>
-      <w:pPr>
-        <w:ind w:left="360"/>
-        <w:rPr>
-          <w:rFonts w:ascii="Times New Roman" w:hAnsi="Times New Roman" w:cs="Times New Roman"/>
-          <w:sz w:val="28"/>
-          <w:szCs w:val="28"/>
-          <w:lang w:val="uk-UA"/>
-        </w:rPr>
-      </w:pPr>
-      <w:r>
-        <w:rPr>
-          <w:rFonts w:ascii="Times New Roman" w:hAnsi="Times New Roman" w:cs="Times New Roman"/>
-          <w:sz w:val="28"/>
-          <w:szCs w:val="28"/>
-          <w:lang w:val="uk-UA"/>
-        </w:rPr>
-        <w:t>Виникає потреба у відділенні додаткової незалежної ієрархії, яка стосується терміну придатності.</w:t>
-      </w:r>
-    </w:p>
-    <w:p>
-      <w:pPr>
-        <w:ind w:left="360"/>
-        <w:rPr>
-          <w:rFonts w:ascii="Times New Roman" w:hAnsi="Times New Roman" w:cs="Times New Roman"/>
-          <w:sz w:val="28"/>
-          <w:szCs w:val="28"/>
-        </w:rPr>
-      </w:pPr>
-      <w:r>
-        <w:rPr>
-          <w:rFonts w:ascii="Times New Roman" w:hAnsi="Times New Roman" w:cs="Times New Roman"/>
-          <w:sz w:val="28"/>
-          <w:szCs w:val="28"/>
-          <w:lang w:val="uk-UA"/>
-        </w:rPr>
-        <w:t xml:space="preserve">Створено </w:t>
-      </w:r>
-      <w:r>
-        <w:rPr>
-          <w:rFonts w:ascii="Times New Roman" w:hAnsi="Times New Roman" w:cs="Times New Roman"/>
-          <w:sz w:val="28"/>
-          <w:szCs w:val="28"/>
-        </w:rPr>
-        <w:t>IExpirable_Important</w:t>
-      </w:r>
-      <w:r>
-        <w:rPr>
-          <w:rFonts w:ascii="Times New Roman" w:hAnsi="Times New Roman" w:cs="Times New Roman"/>
-          <w:sz w:val="28"/>
-          <w:szCs w:val="28"/>
-          <w:lang w:val="uk-UA"/>
-        </w:rPr>
-        <w:t xml:space="preserve"> та</w:t>
-      </w:r>
-      <w:r>
-        <w:rPr>
-          <w:rFonts w:ascii="Times New Roman" w:hAnsi="Times New Roman" w:cs="Times New Roman"/>
-          <w:sz w:val="28"/>
-          <w:szCs w:val="28"/>
-        </w:rPr>
-        <w:t xml:space="preserve"> IExpirable_Unimportant.</w:t>
-      </w:r>
-    </w:p>
-    <w:p>
-      <w:pPr>
-        <w:ind w:left="360"/>
-        <w:rPr>
-          <w:rFonts w:ascii="Times New Roman" w:hAnsi="Times New Roman" w:cs="Times New Roman"/>
-          <w:sz w:val="28"/>
-          <w:szCs w:val="28"/>
-          <w:lang w:val="uk-UA"/>
-        </w:rPr>
-      </w:pPr>
-      <w:r>
-        <w:rPr>
-          <w:rFonts w:ascii="Times New Roman" w:hAnsi="Times New Roman" w:cs="Times New Roman"/>
-          <w:sz w:val="28"/>
-          <w:szCs w:val="28"/>
-          <w:lang w:val="uk-UA"/>
-        </w:rPr>
-        <w:t>Тепер класи можуть на свій роздум незалежно відносити себе до «їжі» або «не-їжі» та «з важливим терміном придатності» або «з неважливим терміном придатності».</w:t>
-      </w:r>
-    </w:p>
-    <w:p>
-      <w:pPr>
-        <w:ind w:left="360"/>
-        <w:rPr>
-          <w:rFonts w:ascii="Times New Roman" w:hAnsi="Times New Roman" w:cs="Times New Roman"/>
-          <w:sz w:val="28"/>
-          <w:szCs w:val="28"/>
-          <w:lang w:val="uk-UA"/>
-        </w:rPr>
-      </w:pPr>
-      <w:bookmarkStart w:id="0" w:name="_GoBack"/>
       <w:r>
         <w:rPr>
           <w:rFonts w:ascii="Times New Roman" w:hAnsi="Times New Roman" w:cs="Times New Roman"/>
@@ -1718,12 +1630,11 @@
         </w:rPr>
         <w:lastRenderedPageBreak/>
         <w:pict>
-          <v:shape id="_x0000_i1030" type="#_x0000_t75" style="width:483.75pt;height:425.25pt">
-            <v:imagedata r:id="rId11" o:title="hm 11 _11"/>
+          <v:shape id="_x0000_i1041" type="#_x0000_t75" style="width:483.75pt;height:465.75pt">
+            <v:imagedata r:id="rId11" o:title="hm 11 _15"/>
           </v:shape>
         </w:pict>
       </w:r>
-      <w:bookmarkEnd w:id="0"/>
     </w:p>
     <w:p>
       <w:pPr>
@@ -1742,35 +1653,6 @@
           <w:szCs w:val="28"/>
           <w:lang w:val="uk-UA"/>
         </w:rPr>
-        <w:t>Зображення додано у папку.</w:t>
-      </w:r>
-      <w:r>
-        <w:rPr>
-          <w:rFonts w:ascii="Times New Roman" w:hAnsi="Times New Roman" w:cs="Times New Roman"/>
-          <w:sz w:val="28"/>
-          <w:szCs w:val="28"/>
-          <w:lang w:val="uk-UA"/>
-        </w:rPr>
-        <w:t xml:space="preserve"> </w:t>
-      </w:r>
-    </w:p>
-    <w:p>
-      <w:pPr>
-        <w:ind w:left="360"/>
-        <w:rPr>
-          <w:rFonts w:ascii="Times New Roman" w:hAnsi="Times New Roman" w:cs="Times New Roman"/>
-          <w:sz w:val="28"/>
-          <w:szCs w:val="28"/>
-          <w:lang w:val="uk-UA"/>
-        </w:rPr>
-      </w:pPr>
-      <w:r>
-        <w:rPr>
-          <w:rFonts w:ascii="Times New Roman" w:hAnsi="Times New Roman" w:cs="Times New Roman"/>
-          <w:sz w:val="28"/>
-          <w:szCs w:val="28"/>
-          <w:lang w:val="uk-UA"/>
-        </w:rPr>
         <w:t>Після всіх цих ускладнень, по</w:t>
       </w:r>
       <w:r>
@@ -1800,6 +1682,7 @@
         </w:rPr>
         <w:t xml:space="preserve">завдяки базового інтерфейсу </w:t>
       </w:r>
+      <w:proofErr w:type="spellStart"/>
       <w:r>
         <w:rPr>
           <w:rFonts w:ascii="Times New Roman" w:hAnsi="Times New Roman" w:cs="Times New Roman"/>
@@ -1808,6 +1691,7 @@
         </w:rPr>
         <w:t>IProduct</w:t>
       </w:r>
+      <w:proofErr w:type="spellEnd"/>
       <w:r>
         <w:rPr>
           <w:rFonts w:ascii="Times New Roman" w:hAnsi="Times New Roman" w:cs="Times New Roman"/>
@@ -2923,7 +2807,7 @@
 </file>
 
 <file path=customXml/itemProps1.xml><?xml version="1.0" encoding="utf-8"?>
-<ds:datastoreItem xmlns:ds="http://schemas.openxmlformats.org/officeDocument/2006/customXml" ds:itemID="{776AAD3B-3A7D-4C68-BBAD-0422B4D2D799}">
+<ds:datastoreItem xmlns:ds="http://schemas.openxmlformats.org/officeDocument/2006/customXml" ds:itemID="{2DB1594A-DEA7-4F00-B0D1-BFA9D1094AA7}">
   <ds:schemaRefs>
     <ds:schemaRef ds:uri="http://schemas.openxmlformats.org/officeDocument/2006/bibliography"/>
   </ds:schemaRefs>

</xml_diff>